<commit_message>
Epic 0 - Maksym Onats
</commit_message>
<xml_diff>
--- a/ai_12/maksym_onats/Epik 1/epic_1_pactice_and_labs_report_maksym_onats.docx
+++ b/ai_12/maksym_onats/Epik 1/epic_1_pactice_and_labs_report_maksym_onats.docx
@@ -4,14 +4,26 @@
   <w:body>
     <w:p>
       <w:pPr>
-        <w:pStyle w:val="LOnormal"/>
-        <w:spacing w:lineRule="auto" w:line="276" w:before="0" w:after="200"/>
+        <w:pStyle w:val="Normal"/>
+        <w:spacing w:lineRule="auto" w:line="240"/>
         <w:jc w:val="center"/>
-        <w:rPr>
-          <w:rFonts w:ascii="Times New Roman" w:hAnsi="Times New Roman" w:eastAsia="Times New Roman" w:cs="Times New Roman"/>
+        <w:rPr/>
+      </w:pPr>
+      <w:r>
+        <w:rPr>
+          <w:rFonts w:eastAsia="Times New Roman" w:cs="Times New Roman" w:ascii="Times New Roman" w:hAnsi="Times New Roman"/>
           <w:sz w:val="28"/>
           <w:szCs w:val="28"/>
         </w:rPr>
+        <w:t>Міністерство освіти і науки України</w:t>
+      </w:r>
+    </w:p>
+    <w:p>
+      <w:pPr>
+        <w:pStyle w:val="Normal"/>
+        <w:spacing w:lineRule="auto" w:line="240"/>
+        <w:jc w:val="center"/>
+        <w:rPr/>
       </w:pPr>
       <w:r>
         <w:rPr>
@@ -19,55 +31,30 @@
           <w:sz w:val="28"/>
           <w:szCs w:val="28"/>
         </w:rPr>
-        <w:t>Міністерство освіти і науки України</w:t>
-      </w:r>
-    </w:p>
-    <w:p>
-      <w:pPr>
-        <w:pStyle w:val="LOnormal"/>
-        <w:spacing w:lineRule="auto" w:line="276" w:before="0" w:after="200"/>
+        <w:t>Національний університет «Львівська політехніка»</w:t>
+      </w:r>
+    </w:p>
+    <w:p>
+      <w:pPr>
+        <w:pStyle w:val="Normal"/>
+        <w:spacing w:lineRule="auto" w:line="240" w:before="0" w:after="0"/>
         <w:jc w:val="center"/>
-        <w:rPr>
-          <w:rFonts w:ascii="Times New Roman" w:hAnsi="Times New Roman" w:eastAsia="Times New Roman" w:cs="Times New Roman"/>
+        <w:rPr/>
+      </w:pPr>
+      <w:r>
+        <w:rPr>
+          <w:rFonts w:eastAsia="Times New Roman" w:cs="Times New Roman" w:ascii="Times New Roman" w:hAnsi="Times New Roman"/>
           <w:sz w:val="28"/>
           <w:szCs w:val="28"/>
         </w:rPr>
-      </w:pPr>
-      <w:r>
-        <w:rPr>
-          <w:rFonts w:eastAsia="Times New Roman" w:cs="Times New Roman" w:ascii="Times New Roman" w:hAnsi="Times New Roman"/>
-          <w:sz w:val="28"/>
-          <w:szCs w:val="28"/>
-        </w:rPr>
-        <w:t>Національний університет «Львівська політехніка»</w:t>
-      </w:r>
-    </w:p>
-    <w:p>
-      <w:pPr>
-        <w:pStyle w:val="LOnormal"/>
-        <w:spacing w:lineRule="auto" w:line="360"/>
-        <w:jc w:val="center"/>
+        <w:t>Кафедра систем штучного інтелекту</w:t>
+      </w:r>
+    </w:p>
+    <w:p>
+      <w:pPr>
+        <w:pStyle w:val="Normal"/>
         <w:rPr>
           <w:rFonts w:ascii="Times New Roman" w:hAnsi="Times New Roman" w:eastAsia="Times New Roman" w:cs="Times New Roman"/>
-          <w:sz w:val="28"/>
-          <w:szCs w:val="28"/>
-        </w:rPr>
-      </w:pPr>
-      <w:r>
-        <w:rPr>
-          <w:rFonts w:eastAsia="Times New Roman" w:cs="Times New Roman" w:ascii="Times New Roman" w:hAnsi="Times New Roman"/>
-          <w:sz w:val="28"/>
-          <w:szCs w:val="28"/>
-        </w:rPr>
-        <w:t>Кафедра систем штучного інтелекту</w:t>
-      </w:r>
-    </w:p>
-    <w:p>
-      <w:pPr>
-        <w:pStyle w:val="LOnormal"/>
-        <w:spacing w:lineRule="auto" w:line="276" w:before="0" w:after="200"/>
-        <w:rPr>
-          <w:rFonts w:ascii="Times New Roman" w:hAnsi="Times New Roman" w:eastAsia="Times New Roman" w:cs="Times New Roman"/>
         </w:rPr>
       </w:pPr>
       <w:r>
@@ -75,15 +62,15 @@
           <w:rFonts w:eastAsia="Times New Roman" w:cs="Times New Roman" w:ascii="Times New Roman" w:hAnsi="Times New Roman"/>
         </w:rPr>
         <w:drawing>
-          <wp:anchor behindDoc="0" distT="0" distB="0" distL="0" distR="0" simplePos="0" locked="0" layoutInCell="1" allowOverlap="1" relativeHeight="2">
+          <wp:anchor behindDoc="0" distT="0" distB="0" distL="0" distR="0" simplePos="0" locked="0" layoutInCell="1" allowOverlap="1" relativeHeight="11">
             <wp:simplePos x="0" y="0"/>
             <wp:positionH relativeFrom="column">
-              <wp:posOffset>2018030</wp:posOffset>
+              <wp:posOffset>1497330</wp:posOffset>
             </wp:positionH>
             <wp:positionV relativeFrom="paragraph">
-              <wp:posOffset>200025</wp:posOffset>
+              <wp:posOffset>154940</wp:posOffset>
             </wp:positionV>
-            <wp:extent cx="1695450" cy="2087245"/>
+            <wp:extent cx="2700655" cy="2624455"/>
             <wp:effectExtent l="0" t="0" r="0" b="0"/>
             <wp:wrapNone/>
             <wp:docPr id="1" name="image1.png" descr=""/>
@@ -108,7 +95,7 @@
                   <pic:spPr bwMode="auto">
                     <a:xfrm>
                       <a:off x="0" y="0"/>
-                      <a:ext cx="1695450" cy="2087245"/>
+                      <a:ext cx="2700655" cy="2624455"/>
                     </a:xfrm>
                     <a:prstGeom prst="rect">
                       <a:avLst/>
@@ -123,8 +110,7 @@
     </w:p>
     <w:p>
       <w:pPr>
-        <w:pStyle w:val="LOnormal"/>
-        <w:spacing w:lineRule="auto" w:line="276" w:before="0" w:after="200"/>
+        <w:pStyle w:val="Normal"/>
         <w:ind w:right="560" w:hanging="0"/>
         <w:rPr>
           <w:rFonts w:ascii="Times New Roman" w:hAnsi="Times New Roman" w:eastAsia="Times New Roman" w:cs="Times New Roman"/>
@@ -138,8 +124,7 @@
     </w:p>
     <w:p>
       <w:pPr>
-        <w:pStyle w:val="LOnormal"/>
-        <w:spacing w:lineRule="auto" w:line="276" w:before="0" w:after="200"/>
+        <w:pStyle w:val="Normal"/>
         <w:ind w:right="140" w:hanging="0"/>
         <w:rPr>
           <w:rFonts w:ascii="Times New Roman" w:hAnsi="Times New Roman" w:eastAsia="Times New Roman" w:cs="Times New Roman"/>
@@ -153,8 +138,7 @@
     </w:p>
     <w:p>
       <w:pPr>
-        <w:pStyle w:val="LOnormal"/>
-        <w:spacing w:lineRule="auto" w:line="276" w:before="0" w:after="200"/>
+        <w:pStyle w:val="Normal"/>
         <w:rPr>
           <w:rFonts w:ascii="Times New Roman" w:hAnsi="Times New Roman" w:eastAsia="Times New Roman" w:cs="Times New Roman"/>
         </w:rPr>
@@ -167,8 +151,7 @@
     </w:p>
     <w:p>
       <w:pPr>
-        <w:pStyle w:val="LOnormal"/>
-        <w:spacing w:lineRule="auto" w:line="276" w:before="0" w:after="200"/>
+        <w:pStyle w:val="Normal"/>
         <w:rPr>
           <w:rFonts w:ascii="Times New Roman" w:hAnsi="Times New Roman" w:eastAsia="Times New Roman" w:cs="Times New Roman"/>
         </w:rPr>
@@ -181,8 +164,7 @@
     </w:p>
     <w:p>
       <w:pPr>
-        <w:pStyle w:val="LOnormal"/>
-        <w:spacing w:lineRule="auto" w:line="276" w:before="0" w:after="200"/>
+        <w:pStyle w:val="Normal"/>
         <w:rPr>
           <w:rFonts w:ascii="Times New Roman" w:hAnsi="Times New Roman" w:eastAsia="Times New Roman" w:cs="Times New Roman"/>
         </w:rPr>
@@ -195,8 +177,7 @@
     </w:p>
     <w:p>
       <w:pPr>
-        <w:pStyle w:val="LOnormal"/>
-        <w:spacing w:lineRule="auto" w:line="276" w:before="0" w:after="200"/>
+        <w:pStyle w:val="Normal"/>
         <w:rPr>
           <w:rFonts w:ascii="Times New Roman" w:hAnsi="Times New Roman" w:eastAsia="Times New Roman" w:cs="Times New Roman"/>
         </w:rPr>
@@ -209,8 +190,8 @@
     </w:p>
     <w:p>
       <w:pPr>
-        <w:pStyle w:val="LOnormal"/>
-        <w:spacing w:lineRule="auto" w:line="240" w:before="0" w:after="200"/>
+        <w:pStyle w:val="Normal"/>
+        <w:spacing w:lineRule="auto" w:line="240"/>
         <w:jc w:val="center"/>
         <w:rPr>
           <w:rFonts w:ascii="Times New Roman" w:hAnsi="Times New Roman" w:eastAsia="Times New Roman" w:cs="Times New Roman"/>
@@ -231,8 +212,8 @@
     </w:p>
     <w:p>
       <w:pPr>
-        <w:pStyle w:val="LOnormal"/>
-        <w:spacing w:lineRule="auto" w:line="240" w:before="0" w:after="200"/>
+        <w:pStyle w:val="Normal"/>
+        <w:spacing w:lineRule="auto" w:line="240"/>
         <w:jc w:val="center"/>
         <w:rPr>
           <w:rFonts w:ascii="Times New Roman" w:hAnsi="Times New Roman" w:eastAsia="Times New Roman" w:cs="Times New Roman"/>
@@ -249,12 +230,50 @@
           <w:sz w:val="40"/>
           <w:szCs w:val="40"/>
         </w:rPr>
-        <w:t>Звіт</w:t>
-      </w:r>
-    </w:p>
-    <w:p>
-      <w:pPr>
-        <w:pStyle w:val="LOnormal"/>
+      </w:r>
+    </w:p>
+    <w:p>
+      <w:pPr>
+        <w:pStyle w:val="NormalWeb"/>
+        <w:keepNext w:val="false"/>
+        <w:keepLines w:val="false"/>
+        <w:widowControl/>
+        <w:bidi w:val="0"/>
+        <w:spacing w:lineRule="atLeast" w:line="14" w:beforeAutospacing="0" w:before="0" w:afterAutospacing="0" w:after="0"/>
+        <w:jc w:val="center"/>
+        <w:rPr>
+          <w:rFonts w:ascii="Times New Roman" w:hAnsi="Times New Roman" w:eastAsia="Times New Roman" w:cs="Times New Roman"/>
+          <w:b w:val="false"/>
+          <w:b w:val="false"/>
+          <w:bCs w:val="false"/>
+          <w:smallCaps/>
+          <w:sz w:val="28"/>
+          <w:szCs w:val="28"/>
+        </w:rPr>
+      </w:pPr>
+      <w:r>
+        <w:rPr>
+          <w:rFonts w:eastAsia="Times New Roman" w:cs="Times New Roman"/>
+          <w:b/>
+          <w:bCs/>
+          <w:i w:val="false"/>
+          <w:iCs w:val="false"/>
+          <w:smallCaps/>
+          <w:color w:val="000000"/>
+          <w:position w:val="0"/>
+          <w:sz w:val="56"/>
+          <w:sz w:val="56"/>
+          <w:szCs w:val="56"/>
+          <w:u w:val="none"/>
+          <w:vertAlign w:val="baseline"/>
+          <w:lang w:val="uk-UA"/>
+        </w:rPr>
+        <w:tab/>
+      </w:r>
+    </w:p>
+    <w:p>
+      <w:pPr>
+        <w:pStyle w:val="Normal"/>
         <w:spacing w:lineRule="auto" w:line="240" w:before="0" w:after="200"/>
         <w:jc w:val="center"/>
         <w:rPr>
@@ -266,50 +285,19 @@
       <w:r>
         <w:rPr>
           <w:rFonts w:eastAsia="Times New Roman" w:cs="Times New Roman" w:ascii="Times New Roman" w:hAnsi="Times New Roman"/>
+          <w:b/>
+          <w:smallCaps/>
           <w:sz w:val="28"/>
           <w:szCs w:val="28"/>
         </w:rPr>
-        <w:t xml:space="preserve">про виконання </w:t>
-      </w:r>
-    </w:p>
-    <w:p>
-      <w:pPr>
-        <w:pStyle w:val="LOnormal"/>
-        <w:tabs>
-          <w:tab w:val="clear" w:pos="720"/>
-          <w:tab w:val="center" w:pos="4819" w:leader="none"/>
-          <w:tab w:val="left" w:pos="7468" w:leader="none"/>
-        </w:tabs>
+      </w:r>
+    </w:p>
+    <w:p>
+      <w:pPr>
+        <w:pStyle w:val="LOnormal"/>
         <w:spacing w:lineRule="auto" w:line="240" w:before="0" w:after="200"/>
-        <w:rPr>
-          <w:rFonts w:ascii="Times New Roman" w:hAnsi="Times New Roman" w:eastAsia="Times New Roman" w:cs="Times New Roman"/>
-          <w:b/>
-          <w:b/>
-          <w:sz w:val="28"/>
-          <w:szCs w:val="28"/>
-        </w:rPr>
-      </w:pPr>
-      <w:r>
-        <w:rPr>
-          <w:rFonts w:eastAsia="Times New Roman" w:cs="Times New Roman" w:ascii="Times New Roman" w:hAnsi="Times New Roman"/>
-          <w:b/>
-          <w:sz w:val="28"/>
-          <w:szCs w:val="28"/>
-        </w:rPr>
-        <w:tab/>
-        <w:t>Лабораторних та практичних робіт № (замінити і вказати номери лабораторних з ВНС)</w:t>
-      </w:r>
-    </w:p>
-    <w:p>
-      <w:pPr>
-        <w:pStyle w:val="LOnormal"/>
-        <w:spacing w:lineRule="auto" w:line="240" w:before="0" w:after="200"/>
-        <w:jc w:val="center"/>
-        <w:rPr>
-          <w:rFonts w:ascii="Times New Roman" w:hAnsi="Times New Roman" w:eastAsia="Times New Roman" w:cs="Times New Roman"/>
-          <w:sz w:val="28"/>
-          <w:szCs w:val="28"/>
-        </w:rPr>
+        <w:jc w:val="right"/>
+        <w:rPr/>
       </w:pPr>
       <w:r>
         <w:rPr>
@@ -319,28 +307,208 @@
           <w:sz w:val="28"/>
           <w:szCs w:val="28"/>
         </w:rPr>
-        <w:t xml:space="preserve">з дисципліни: </w:t>
-      </w:r>
-      <w:r>
-        <w:rPr>
-          <w:rFonts w:eastAsia="Times New Roman" w:cs="Times New Roman" w:ascii="Times New Roman" w:hAnsi="Times New Roman"/>
+        <w:tab/>
+      </w:r>
+    </w:p>
+    <w:p>
+      <w:pPr>
+        <w:pStyle w:val="NormalWeb"/>
+        <w:keepNext w:val="false"/>
+        <w:keepLines w:val="false"/>
+        <w:widowControl/>
+        <w:bidi w:val="0"/>
+        <w:spacing w:lineRule="atLeast" w:line="14" w:beforeAutospacing="0" w:before="0" w:afterAutospacing="0" w:after="0"/>
+        <w:jc w:val="center"/>
+        <w:rPr/>
+      </w:pPr>
+      <w:r>
+        <w:rPr>
+          <w:rFonts w:cs="Times New Roman"/>
+          <w:b/>
+          <w:bCs/>
+          <w:i w:val="false"/>
+          <w:iCs w:val="false"/>
+          <w:color w:val="000000"/>
+          <w:position w:val="0"/>
+          <w:sz w:val="56"/>
+          <w:sz w:val="56"/>
+          <w:szCs w:val="56"/>
+          <w:u w:val="none"/>
+          <w:vertAlign w:val="baseline"/>
+        </w:rPr>
+        <w:t>Зві</w:t>
+      </w:r>
+      <w:r>
+        <w:rPr>
+          <w:rFonts w:cs="Times New Roman"/>
+          <w:b/>
+          <w:bCs/>
+          <w:i w:val="false"/>
+          <w:iCs w:val="false"/>
+          <w:color w:val="000000"/>
+          <w:position w:val="0"/>
+          <w:sz w:val="56"/>
+          <w:sz w:val="56"/>
+          <w:szCs w:val="56"/>
+          <w:u w:val="none"/>
+          <w:vertAlign w:val="baseline"/>
+          <w:lang w:val="uk-UA"/>
+        </w:rPr>
+        <w:t>т</w:t>
+      </w:r>
+    </w:p>
+    <w:p>
+      <w:pPr>
+        <w:pStyle w:val="NormalWeb"/>
+        <w:keepNext w:val="false"/>
+        <w:keepLines w:val="false"/>
+        <w:widowControl/>
+        <w:bidi w:val="0"/>
+        <w:spacing w:lineRule="atLeast" w:line="14" w:beforeAutospacing="0" w:before="0" w:afterAutospacing="0" w:after="0"/>
+        <w:jc w:val="center"/>
+        <w:rPr/>
+      </w:pPr>
+      <w:r>
+        <w:rPr>
+          <w:rFonts w:cs="Times New Roman"/>
+          <w:b/>
+          <w:bCs/>
+          <w:i w:val="false"/>
+          <w:iCs w:val="false"/>
+          <w:color w:val="000000"/>
+          <w:position w:val="0"/>
+          <w:sz w:val="28"/>
           <w:sz w:val="28"/>
           <w:szCs w:val="28"/>
-        </w:rPr>
-        <w:t>«Мови та парадигми програмування»</w:t>
-      </w:r>
-    </w:p>
-    <w:p>
-      <w:pPr>
-        <w:pStyle w:val="LOnormal"/>
-        <w:spacing w:lineRule="auto" w:line="240" w:before="0" w:after="200"/>
+          <w:u w:val="none"/>
+          <w:vertAlign w:val="baseline"/>
+        </w:rPr>
+        <w:t>про виконання лабораторних та практичних робіт блоку № 1</w:t>
+      </w:r>
+    </w:p>
+    <w:p>
+      <w:pPr>
+        <w:pStyle w:val="NormalWeb"/>
+        <w:keepNext w:val="false"/>
+        <w:keepLines w:val="false"/>
+        <w:widowControl/>
+        <w:bidi w:val="0"/>
+        <w:spacing w:lineRule="atLeast" w:line="14" w:beforeAutospacing="0" w:before="0" w:afterAutospacing="0" w:after="0"/>
         <w:jc w:val="center"/>
-        <w:rPr>
-          <w:rFonts w:ascii="Times New Roman" w:hAnsi="Times New Roman" w:eastAsia="Times New Roman" w:cs="Times New Roman"/>
+        <w:rPr/>
+      </w:pPr>
+      <w:r>
+        <w:rPr>
+          <w:rFonts w:cs="Times New Roman"/>
+          <w:i w:val="false"/>
+          <w:iCs w:val="false"/>
+          <w:color w:val="000000"/>
+          <w:position w:val="0"/>
+          <w:sz w:val="28"/>
           <w:sz w:val="28"/>
           <w:szCs w:val="28"/>
-        </w:rPr>
-      </w:pPr>
+          <w:u w:val="none"/>
+          <w:vertAlign w:val="baseline"/>
+        </w:rPr>
+        <w:t>На тему:  «Розробка, програмування та код. Середовища для розробки.»</w:t>
+      </w:r>
+    </w:p>
+    <w:p>
+      <w:pPr>
+        <w:pStyle w:val="NormalWeb"/>
+        <w:keepNext w:val="false"/>
+        <w:keepLines w:val="false"/>
+        <w:widowControl/>
+        <w:bidi w:val="0"/>
+        <w:spacing w:lineRule="atLeast" w:line="14" w:beforeAutospacing="0" w:before="0" w:afterAutospacing="0" w:after="0"/>
+        <w:jc w:val="center"/>
+        <w:rPr/>
+      </w:pPr>
+      <w:r>
+        <w:rPr>
+          <w:rFonts w:cs="Times New Roman"/>
+          <w:b/>
+          <w:bCs/>
+          <w:i/>
+          <w:iCs/>
+          <w:color w:val="000000"/>
+          <w:position w:val="0"/>
+          <w:sz w:val="28"/>
+          <w:sz w:val="28"/>
+          <w:szCs w:val="28"/>
+          <w:u w:val="none"/>
+          <w:vertAlign w:val="baseline"/>
+        </w:rPr>
+        <w:t xml:space="preserve">з дисципліни: </w:t>
+      </w:r>
+      <w:r>
+        <w:rPr>
+          <w:rFonts w:cs="Times New Roman"/>
+          <w:i w:val="false"/>
+          <w:iCs w:val="false"/>
+          <w:color w:val="000000"/>
+          <w:position w:val="0"/>
+          <w:sz w:val="28"/>
+          <w:sz w:val="28"/>
+          <w:szCs w:val="28"/>
+          <w:u w:val="none"/>
+          <w:vertAlign w:val="baseline"/>
+        </w:rPr>
+        <w:t>«Мови та парадигми програмування»</w:t>
+      </w:r>
+    </w:p>
+    <w:p>
+      <w:pPr>
+        <w:pStyle w:val="NormalWeb"/>
+        <w:keepNext w:val="false"/>
+        <w:keepLines w:val="false"/>
+        <w:widowControl/>
+        <w:bidi w:val="0"/>
+        <w:spacing w:lineRule="atLeast" w:line="14" w:beforeAutospacing="0" w:before="0" w:afterAutospacing="0" w:after="0"/>
+        <w:jc w:val="center"/>
+        <w:rPr/>
+      </w:pPr>
+      <w:r>
+        <w:rPr>
+          <w:rFonts w:cs="Times New Roman"/>
+          <w:i w:val="false"/>
+          <w:iCs w:val="false"/>
+          <w:color w:val="000000"/>
+          <w:position w:val="0"/>
+          <w:sz w:val="28"/>
+          <w:sz w:val="28"/>
+          <w:szCs w:val="28"/>
+          <w:u w:val="none"/>
+          <w:vertAlign w:val="baseline"/>
+        </w:rPr>
+        <w:t>до:</w:t>
+      </w:r>
+    </w:p>
+    <w:p>
+      <w:pPr>
+        <w:pStyle w:val="LOnormal"/>
+        <w:spacing w:lineRule="auto" w:line="240" w:before="0" w:after="200"/>
+        <w:jc w:val="right"/>
+        <w:rPr/>
+      </w:pPr>
+      <w:r>
+        <w:rPr>
+          <w:rFonts w:eastAsia="Times New Roman" w:cs="Times New Roman" w:ascii="Times New Roman" w:hAnsi="Times New Roman"/>
+          <w:b w:val="false"/>
+          <w:bCs w:val="false"/>
+          <w:i w:val="false"/>
+          <w:iCs w:val="false"/>
+          <w:smallCaps/>
+          <w:color w:val="000000"/>
+          <w:position w:val="0"/>
+          <w:sz w:val="28"/>
+          <w:sz w:val="28"/>
+          <w:szCs w:val="28"/>
+          <w:u w:val="none"/>
+          <w:vertAlign w:val="baseline"/>
+        </w:rPr>
+        <w:t>Практичних Робіт № 1</w:t>
+      </w:r>
       <w:r>
         <w:rPr>
           <w:rFonts w:eastAsia="Times New Roman" w:cs="Times New Roman" w:ascii="Times New Roman" w:hAnsi="Times New Roman"/>
@@ -349,74 +517,11 @@
           <w:sz w:val="28"/>
           <w:szCs w:val="28"/>
         </w:rPr>
-        <w:t>з розділу</w:t>
-      </w:r>
-      <w:r>
-        <w:rPr>
-          <w:rFonts w:eastAsia="Times New Roman" w:cs="Times New Roman" w:ascii="Times New Roman" w:hAnsi="Times New Roman"/>
-          <w:sz w:val="28"/>
-          <w:szCs w:val="28"/>
-        </w:rPr>
-        <w:t xml:space="preserve">:  « </w:t>
-      </w:r>
-      <w:r>
-        <w:rPr>
-          <w:rFonts w:eastAsia="Times New Roman" w:cs="Times New Roman" w:ascii="Times New Roman" w:hAnsi="Times New Roman"/>
-          <w:sz w:val="28"/>
-          <w:szCs w:val="28"/>
-          <w:u w:val="single"/>
-        </w:rPr>
-        <w:t>Вступ до Розробки: Налаштування та Використання Середовища</w:t>
-      </w:r>
-      <w:r>
-        <w:rPr>
-          <w:rFonts w:eastAsia="Times New Roman" w:cs="Times New Roman" w:ascii="Times New Roman" w:hAnsi="Times New Roman"/>
-          <w:sz w:val="28"/>
-          <w:szCs w:val="28"/>
-        </w:rPr>
-        <w:t>»</w:t>
-      </w:r>
-    </w:p>
-    <w:p>
-      <w:pPr>
-        <w:pStyle w:val="LOnormal"/>
-        <w:spacing w:lineRule="auto" w:line="240" w:before="0" w:after="200"/>
-        <w:jc w:val="center"/>
-        <w:rPr>
-          <w:rFonts w:ascii="Times New Roman" w:hAnsi="Times New Roman" w:eastAsia="Times New Roman" w:cs="Times New Roman"/>
-          <w:b/>
-          <w:b/>
-          <w:smallCaps/>
-          <w:sz w:val="28"/>
-          <w:szCs w:val="28"/>
-        </w:rPr>
-      </w:pPr>
-      <w:r>
-        <w:rPr>
-          <w:rFonts w:eastAsia="Times New Roman" w:cs="Times New Roman" w:ascii="Times New Roman" w:hAnsi="Times New Roman"/>
-          <w:b/>
-          <w:smallCaps/>
-          <w:sz w:val="28"/>
-          <w:szCs w:val="28"/>
-        </w:rPr>
-      </w:r>
-    </w:p>
-    <w:p>
-      <w:pPr>
-        <w:pStyle w:val="LOnormal"/>
-        <w:spacing w:lineRule="auto" w:line="360" w:before="0" w:after="200"/>
-        <w:rPr>
-          <w:rFonts w:ascii="Times New Roman" w:hAnsi="Times New Roman" w:eastAsia="Times New Roman" w:cs="Times New Roman"/>
-          <w:sz w:val="28"/>
-          <w:szCs w:val="28"/>
-        </w:rPr>
-      </w:pPr>
-      <w:r>
-        <w:rPr>
-          <w:rFonts w:eastAsia="Times New Roman" w:cs="Times New Roman" w:ascii="Times New Roman" w:hAnsi="Times New Roman"/>
-          <w:sz w:val="28"/>
-          <w:szCs w:val="28"/>
-        </w:rPr>
+        <w:tab/>
+        <w:tab/>
+        <w:tab/>
+        <w:tab/>
+        <w:tab/>
       </w:r>
     </w:p>
     <w:p>
@@ -424,15 +529,7 @@
         <w:pStyle w:val="LOnormal"/>
         <w:spacing w:lineRule="auto" w:line="240" w:before="0" w:after="200"/>
         <w:jc w:val="right"/>
-        <w:rPr>
-          <w:rFonts w:ascii="Times New Roman" w:hAnsi="Times New Roman" w:eastAsia="Times New Roman" w:cs="Times New Roman"/>
-          <w:b/>
-          <w:b/>
-          <w:i/>
-          <w:i/>
-          <w:sz w:val="28"/>
-          <w:szCs w:val="28"/>
-        </w:rPr>
+        <w:rPr/>
       </w:pPr>
       <w:r>
         <w:rPr>
@@ -1360,7 +1457,7 @@
       </w:pPr>
       <w:r>
         <w:drawing>
-          <wp:anchor behindDoc="0" distT="0" distB="0" distL="0" distR="0" simplePos="0" locked="0" layoutInCell="1" allowOverlap="1" relativeHeight="6">
+          <wp:anchor behindDoc="0" distT="0" distB="0" distL="0" distR="0" simplePos="0" locked="0" layoutInCell="1" allowOverlap="1" relativeHeight="4">
             <wp:simplePos x="0" y="0"/>
             <wp:positionH relativeFrom="column">
               <wp:align>center</wp:align>
@@ -1411,7 +1508,15 @@
           <w:sz w:val="24"/>
           <w:szCs w:val="24"/>
         </w:rPr>
-        <w:t xml:space="preserve">                     </w:t>
+        <w:t xml:space="preserve"> </w:t>
+      </w:r>
+      <w:r>
+        <w:rPr>
+          <w:rFonts w:eastAsia="Times New Roman" w:cs="Times New Roman" w:ascii="Times New Roman" w:hAnsi="Times New Roman"/>
+          <w:sz w:val="24"/>
+          <w:szCs w:val="24"/>
+        </w:rPr>
+        <w:t xml:space="preserve">                    </w:t>
       </w:r>
       <w:r>
         <w:rPr>
@@ -1698,7 +1803,7 @@
     </w:p>
     <w:p>
       <w:pPr>
-        <w:pStyle w:val="Normal1"/>
+        <w:pStyle w:val="LOnormal3"/>
         <w:numPr>
           <w:ilvl w:val="2"/>
           <w:numId w:val="3"/>
@@ -1740,12 +1845,17 @@
         </w:rPr>
       </w:pPr>
       <w:r>
-        <w:rPr/>
-      </w:r>
-    </w:p>
-    <w:p>
-      <w:pPr>
-        <w:pStyle w:val="Normal1"/>
+        <w:rPr>
+          <w:rFonts w:eastAsia="Times New Roman" w:cs="Times New Roman" w:ascii="Times New Roman" w:hAnsi="Times New Roman"/>
+          <w:i/>
+          <w:sz w:val="24"/>
+          <w:szCs w:val="24"/>
+        </w:rPr>
+      </w:r>
+    </w:p>
+    <w:p>
+      <w:pPr>
+        <w:pStyle w:val="LOnormal3"/>
         <w:numPr>
           <w:ilvl w:val="0"/>
           <w:numId w:val="0"/>
@@ -1756,7 +1866,7 @@
       </w:pPr>
       <w:r>
         <w:drawing>
-          <wp:anchor behindDoc="0" distT="0" distB="0" distL="0" distR="0" simplePos="0" locked="0" layoutInCell="1" allowOverlap="1" relativeHeight="7">
+          <wp:anchor behindDoc="0" distT="0" distB="0" distL="0" distR="0" simplePos="0" locked="0" layoutInCell="1" allowOverlap="1" relativeHeight="5">
             <wp:simplePos x="0" y="0"/>
             <wp:positionH relativeFrom="column">
               <wp:align>center</wp:align>
@@ -2278,7 +2388,7 @@
       </w:pPr>
       <w:r>
         <w:drawing>
-          <wp:anchor behindDoc="0" distT="0" distB="0" distL="0" distR="0" simplePos="0" locked="0" layoutInCell="1" allowOverlap="1" relativeHeight="8">
+          <wp:anchor behindDoc="0" distT="0" distB="0" distL="0" distR="0" simplePos="0" locked="0" layoutInCell="1" allowOverlap="1" relativeHeight="6">
             <wp:simplePos x="0" y="0"/>
             <wp:positionH relativeFrom="column">
               <wp:posOffset>900430</wp:posOffset>
@@ -2329,7 +2439,15 @@
           <w:sz w:val="24"/>
           <w:szCs w:val="24"/>
         </w:rPr>
-        <w:t xml:space="preserve">            </w:t>
+        <w:t xml:space="preserve"> </w:t>
+      </w:r>
+      <w:r>
+        <w:rPr>
+          <w:rFonts w:eastAsia="Times New Roman" w:cs="Times New Roman" w:ascii="Times New Roman" w:hAnsi="Times New Roman"/>
+          <w:sz w:val="24"/>
+          <w:szCs w:val="24"/>
+        </w:rPr>
+        <w:t xml:space="preserve">           </w:t>
       </w:r>
       <w:r>
         <w:rPr>
@@ -2626,21 +2744,12 @@
           <w:szCs w:val="24"/>
           <w:lang w:val="uk-UA"/>
         </w:rPr>
-        <w:t>Було стоворено репозиторій з команд</w:t>
-      </w:r>
-      <w:r>
-        <w:rPr>
-          <w:rFonts w:eastAsia="Times New Roman" w:cs="Times New Roman" w:ascii="Times New Roman" w:hAnsi="Times New Roman"/>
-          <w:sz w:val="24"/>
-          <w:szCs w:val="24"/>
-          <w:lang w:val="uk-UA"/>
-        </w:rPr>
-        <w:t>ою</w:t>
-      </w:r>
-    </w:p>
-    <w:p>
-      <w:pPr>
-        <w:pStyle w:val="Normal1"/>
+        <w:t>Було стоворено репозиторій з командою</w:t>
+      </w:r>
+    </w:p>
+    <w:p>
+      <w:pPr>
+        <w:pStyle w:val="LOnormal3"/>
         <w:numPr>
           <w:ilvl w:val="0"/>
           <w:numId w:val="0"/>
@@ -2651,7 +2760,7 @@
       </w:pPr>
       <w:r>
         <w:drawing>
-          <wp:anchor behindDoc="0" distT="0" distB="0" distL="0" distR="0" simplePos="0" locked="0" layoutInCell="1" allowOverlap="1" relativeHeight="9">
+          <wp:anchor behindDoc="0" distT="0" distB="0" distL="0" distR="0" simplePos="0" locked="0" layoutInCell="1" allowOverlap="1" relativeHeight="7">
             <wp:simplePos x="0" y="0"/>
             <wp:positionH relativeFrom="column">
               <wp:align>center</wp:align>
@@ -2704,7 +2813,17 @@
           <w:sz w:val="18"/>
           <w:szCs w:val="18"/>
         </w:rPr>
-        <w:t>Рисунок 3. Зображення створеного командного репозиторію</w:t>
+        <w:t>Р</w:t>
+      </w:r>
+      <w:r>
+        <w:rPr>
+          <w:rFonts w:eastAsia="Roboto" w:cs="Roboto" w:ascii="Roboto" w:hAnsi="Roboto"/>
+          <w:i/>
+          <w:color w:val="434343"/>
+          <w:sz w:val="18"/>
+          <w:szCs w:val="18"/>
+        </w:rPr>
+        <w:t>исунок 3. Зображення створеного командного репозиторію</w:t>
       </w:r>
     </w:p>
     <w:p>
@@ -2971,16 +3090,7 @@
           <w:szCs w:val="24"/>
           <w:lang w:val="uk-UA"/>
         </w:rPr>
-        <w:t xml:space="preserve"> </w:t>
-      </w:r>
-      <w:r>
-        <w:rPr>
-          <w:rFonts w:eastAsia="Times New Roman" w:cs="Times New Roman" w:ascii="Times New Roman" w:hAnsi="Times New Roman"/>
-          <w:sz w:val="24"/>
-          <w:szCs w:val="24"/>
-          <w:lang w:val="uk-UA"/>
-        </w:rPr>
-        <w:t xml:space="preserve">і налаштовано </w:t>
+        <w:t xml:space="preserve"> і налаштовано </w:t>
       </w:r>
       <w:r>
         <w:rPr>
@@ -3027,18 +3137,7 @@
           <w:szCs w:val="24"/>
           <w:lang w:val="uk-UA"/>
         </w:rPr>
-        <w:t>Ознай</w:t>
-      </w:r>
-      <w:r>
-        <w:rPr>
-          <w:rFonts w:eastAsia="Times New Roman" w:cs="Times New Roman" w:ascii="Times New Roman" w:hAnsi="Times New Roman"/>
-          <w:i w:val="false"/>
-          <w:iCs w:val="false"/>
-          <w:sz w:val="24"/>
-          <w:szCs w:val="24"/>
-          <w:lang w:val="uk-UA"/>
-        </w:rPr>
-        <w:t xml:space="preserve">омлений з  </w:t>
+        <w:t xml:space="preserve">Ознайомлений з  </w:t>
       </w:r>
       <w:bookmarkStart w:id="1" w:name="__DdeLink__530_3890405414"/>
       <w:r>
@@ -3143,13 +3242,15 @@
       </w:pPr>
       <w:r>
         <w:rPr>
-          <w:lang w:val="uk-UA"/>
-        </w:rPr>
-      </w:r>
-    </w:p>
-    <w:p>
-      <w:pPr>
-        <w:pStyle w:val="Normal1"/>
+          <w:rFonts w:eastAsia="Times New Roman" w:cs="Times New Roman" w:ascii="Times New Roman" w:hAnsi="Times New Roman"/>
+          <w:sz w:val="24"/>
+          <w:szCs w:val="24"/>
+        </w:rPr>
+      </w:r>
+    </w:p>
+    <w:p>
+      <w:pPr>
+        <w:pStyle w:val="LOnormal3"/>
         <w:numPr>
           <w:ilvl w:val="0"/>
           <w:numId w:val="0"/>
@@ -3160,7 +3261,7 @@
       </w:pPr>
       <w:r>
         <w:drawing>
-          <wp:anchor behindDoc="0" distT="0" distB="0" distL="0" distR="0" simplePos="0" locked="0" layoutInCell="1" allowOverlap="1" relativeHeight="10">
+          <wp:anchor behindDoc="0" distT="0" distB="0" distL="0" distR="0" simplePos="0" locked="0" layoutInCell="1" allowOverlap="1" relativeHeight="8">
             <wp:simplePos x="0" y="0"/>
             <wp:positionH relativeFrom="column">
               <wp:align>center</wp:align>
@@ -3213,7 +3314,17 @@
           <w:sz w:val="18"/>
           <w:szCs w:val="18"/>
         </w:rPr>
-        <w:t xml:space="preserve">Рисунок </w:t>
+        <w:t>Р</w:t>
+      </w:r>
+      <w:r>
+        <w:rPr>
+          <w:rFonts w:eastAsia="Roboto" w:cs="Roboto" w:ascii="Roboto" w:hAnsi="Roboto"/>
+          <w:i/>
+          <w:color w:val="434343"/>
+          <w:sz w:val="18"/>
+          <w:szCs w:val="18"/>
+        </w:rPr>
+        <w:t xml:space="preserve">исунок </w:t>
       </w:r>
       <w:r>
         <w:rPr>
@@ -3531,12 +3642,14 @@
         </w:rPr>
       </w:pPr>
       <w:r>
-        <w:rPr/>
-      </w:r>
-    </w:p>
-    <w:p>
-      <w:pPr>
-        <w:pStyle w:val="Normal1"/>
+        <w:rPr>
+          <w:i/>
+        </w:rPr>
+      </w:r>
+    </w:p>
+    <w:p>
+      <w:pPr>
+        <w:pStyle w:val="LOnormal3"/>
         <w:numPr>
           <w:ilvl w:val="0"/>
           <w:numId w:val="0"/>
@@ -3547,7 +3660,7 @@
       </w:pPr>
       <w:r>
         <w:drawing>
-          <wp:anchor behindDoc="0" distT="0" distB="0" distL="0" distR="0" simplePos="0" locked="0" layoutInCell="1" allowOverlap="1" relativeHeight="11">
+          <wp:anchor behindDoc="0" distT="0" distB="0" distL="0" distR="0" simplePos="0" locked="0" layoutInCell="1" allowOverlap="1" relativeHeight="9">
             <wp:simplePos x="0" y="0"/>
             <wp:positionH relativeFrom="column">
               <wp:align>center</wp:align>
@@ -3600,7 +3713,17 @@
           <w:sz w:val="18"/>
           <w:szCs w:val="18"/>
         </w:rPr>
-        <w:t xml:space="preserve">Рисунок </w:t>
+        <w:t>Р</w:t>
+      </w:r>
+      <w:r>
+        <w:rPr>
+          <w:rFonts w:eastAsia="Roboto" w:cs="Roboto" w:ascii="Roboto" w:hAnsi="Roboto"/>
+          <w:i/>
+          <w:color w:val="434343"/>
+          <w:sz w:val="18"/>
+          <w:szCs w:val="18"/>
+        </w:rPr>
+        <w:t xml:space="preserve">исунок </w:t>
       </w:r>
       <w:r>
         <w:rPr>
@@ -3953,7 +4076,7 @@
     </w:p>
     <w:p>
       <w:pPr>
-        <w:pStyle w:val="Normal1"/>
+        <w:pStyle w:val="LOnormal3"/>
         <w:spacing w:lineRule="auto" w:line="240" w:before="0" w:after="0"/>
         <w:ind w:left="720" w:hanging="0"/>
         <w:rPr/>
@@ -4134,7 +4257,7 @@
     </w:p>
     <w:p>
       <w:pPr>
-        <w:pStyle w:val="Normal1"/>
+        <w:pStyle w:val="LOnormal3"/>
         <w:numPr>
           <w:ilvl w:val="0"/>
           <w:numId w:val="0"/>
@@ -4155,7 +4278,7 @@
       </w:pPr>
       <w:r>
         <w:drawing>
-          <wp:anchor behindDoc="0" distT="0" distB="0" distL="0" distR="0" simplePos="0" locked="0" layoutInCell="1" allowOverlap="1" relativeHeight="4">
+          <wp:anchor behindDoc="0" distT="0" distB="0" distL="0" distR="0" simplePos="0" locked="0" layoutInCell="1" allowOverlap="1" relativeHeight="3">
             <wp:simplePos x="0" y="0"/>
             <wp:positionH relativeFrom="column">
               <wp:align>center</wp:align>
@@ -4408,7 +4531,7 @@
     </w:p>
     <w:p>
       <w:pPr>
-        <w:pStyle w:val="Normal1"/>
+        <w:pStyle w:val="LOnormal3"/>
         <w:spacing w:lineRule="auto" w:line="240" w:before="0" w:after="0"/>
         <w:ind w:left="2880" w:hanging="0"/>
         <w:rPr>
@@ -4420,7 +4543,7 @@
       </w:pPr>
       <w:r>
         <w:drawing>
-          <wp:anchor behindDoc="0" distT="0" distB="0" distL="0" distR="0" simplePos="0" locked="0" layoutInCell="1" allowOverlap="1" relativeHeight="3">
+          <wp:anchor behindDoc="0" distT="0" distB="0" distL="0" distR="0" simplePos="0" locked="0" layoutInCell="1" allowOverlap="1" relativeHeight="2">
             <wp:simplePos x="0" y="0"/>
             <wp:positionH relativeFrom="column">
               <wp:align>center</wp:align>
@@ -4509,52 +4632,7 @@
           <w:u w:val="none"/>
           <w:lang w:val="uk-UA"/>
         </w:rPr>
-        <w:t>Зо</w:t>
-      </w:r>
-      <w:r>
-        <w:rPr>
-          <w:rFonts w:eastAsia="Arial" w:cs="Arial"/>
-          <w:b w:val="false"/>
-          <w:bCs w:val="false"/>
-          <w:i/>
-          <w:iCs w:val="false"/>
-          <w:color w:val="434343"/>
-          <w:sz w:val="18"/>
-          <w:szCs w:val="18"/>
-          <w:u w:val="none"/>
-          <w:lang w:val="uk-UA"/>
-        </w:rPr>
-        <w:t>б</w:t>
-      </w:r>
-      <w:r>
-        <w:rPr>
-          <w:rFonts w:eastAsia="Arial" w:cs="Arial"/>
-          <w:b w:val="false"/>
-          <w:bCs w:val="false"/>
-          <w:i/>
-          <w:iCs w:val="false"/>
-          <w:color w:val="434343"/>
-          <w:sz w:val="18"/>
-          <w:szCs w:val="18"/>
-          <w:u w:val="none"/>
-          <w:lang w:val="uk-UA"/>
-        </w:rPr>
-        <w:t>раження</w:t>
-      </w:r>
-      <w:r>
-        <w:rPr>
-          <w:rFonts w:eastAsia="Arial" w:cs="Arial"/>
-          <w:b w:val="false"/>
-          <w:bCs w:val="false"/>
-          <w:i/>
-          <w:iCs w:val="false"/>
-          <w:color w:val="434343"/>
-          <w:sz w:val="18"/>
-          <w:szCs w:val="18"/>
-          <w:u w:val="none"/>
-          <w:lang w:val="uk-UA"/>
-        </w:rPr>
-        <w:t xml:space="preserve"> </w:t>
+        <w:t xml:space="preserve">Зображення </w:t>
       </w:r>
       <w:r>
         <w:rPr>
@@ -7059,6 +7137,211 @@
       <w:rFonts w:ascii="OpenSymbol" w:hAnsi="OpenSymbol" w:eastAsia="OpenSymbol" w:cs="OpenSymbol"/>
     </w:rPr>
   </w:style>
+  <w:style w:type="character" w:styleId="ListLabel195">
+    <w:name w:val="ListLabel 195"/>
+    <w:qFormat/>
+    <w:rPr>
+      <w:rFonts w:ascii="Times New Roman" w:hAnsi="Times New Roman" w:cs="Calibri"/>
+      <w:sz w:val="24"/>
+    </w:rPr>
+  </w:style>
+  <w:style w:type="character" w:styleId="ListLabel196">
+    <w:name w:val="ListLabel 196"/>
+    <w:qFormat/>
+    <w:rPr>
+      <w:rFonts w:cs="Courier New"/>
+    </w:rPr>
+  </w:style>
+  <w:style w:type="character" w:styleId="ListLabel197">
+    <w:name w:val="ListLabel 197"/>
+    <w:qFormat/>
+    <w:rPr>
+      <w:rFonts w:cs="Noto Sans Symbols"/>
+    </w:rPr>
+  </w:style>
+  <w:style w:type="character" w:styleId="ListLabel198">
+    <w:name w:val="ListLabel 198"/>
+    <w:qFormat/>
+    <w:rPr>
+      <w:rFonts w:cs="Noto Sans Symbols"/>
+    </w:rPr>
+  </w:style>
+  <w:style w:type="character" w:styleId="ListLabel199">
+    <w:name w:val="ListLabel 199"/>
+    <w:qFormat/>
+    <w:rPr>
+      <w:rFonts w:cs="Courier New"/>
+    </w:rPr>
+  </w:style>
+  <w:style w:type="character" w:styleId="ListLabel200">
+    <w:name w:val="ListLabel 200"/>
+    <w:qFormat/>
+    <w:rPr>
+      <w:rFonts w:cs="Noto Sans Symbols"/>
+    </w:rPr>
+  </w:style>
+  <w:style w:type="character" w:styleId="ListLabel201">
+    <w:name w:val="ListLabel 201"/>
+    <w:qFormat/>
+    <w:rPr>
+      <w:rFonts w:cs="Noto Sans Symbols"/>
+    </w:rPr>
+  </w:style>
+  <w:style w:type="character" w:styleId="ListLabel202">
+    <w:name w:val="ListLabel 202"/>
+    <w:qFormat/>
+    <w:rPr>
+      <w:rFonts w:cs="Courier New"/>
+    </w:rPr>
+  </w:style>
+  <w:style w:type="character" w:styleId="ListLabel203">
+    <w:name w:val="ListLabel 203"/>
+    <w:qFormat/>
+    <w:rPr>
+      <w:rFonts w:cs="Noto Sans Symbols"/>
+    </w:rPr>
+  </w:style>
+  <w:style w:type="character" w:styleId="ListLabel204">
+    <w:name w:val="ListLabel 204"/>
+    <w:qFormat/>
+    <w:rPr>
+      <w:rFonts w:ascii="Times New Roman" w:hAnsi="Times New Roman"/>
+      <w:sz w:val="24"/>
+      <w:u w:val="none"/>
+    </w:rPr>
+  </w:style>
+  <w:style w:type="character" w:styleId="ListLabel205">
+    <w:name w:val="ListLabel 205"/>
+    <w:qFormat/>
+    <w:rPr>
+      <w:u w:val="none"/>
+    </w:rPr>
+  </w:style>
+  <w:style w:type="character" w:styleId="ListLabel206">
+    <w:name w:val="ListLabel 206"/>
+    <w:qFormat/>
+    <w:rPr>
+      <w:u w:val="none"/>
+    </w:rPr>
+  </w:style>
+  <w:style w:type="character" w:styleId="ListLabel207">
+    <w:name w:val="ListLabel 207"/>
+    <w:qFormat/>
+    <w:rPr>
+      <w:u w:val="none"/>
+    </w:rPr>
+  </w:style>
+  <w:style w:type="character" w:styleId="ListLabel208">
+    <w:name w:val="ListLabel 208"/>
+    <w:qFormat/>
+    <w:rPr>
+      <w:u w:val="none"/>
+    </w:rPr>
+  </w:style>
+  <w:style w:type="character" w:styleId="ListLabel209">
+    <w:name w:val="ListLabel 209"/>
+    <w:qFormat/>
+    <w:rPr>
+      <w:u w:val="none"/>
+    </w:rPr>
+  </w:style>
+  <w:style w:type="character" w:styleId="ListLabel210">
+    <w:name w:val="ListLabel 210"/>
+    <w:qFormat/>
+    <w:rPr>
+      <w:u w:val="none"/>
+    </w:rPr>
+  </w:style>
+  <w:style w:type="character" w:styleId="ListLabel211">
+    <w:name w:val="ListLabel 211"/>
+    <w:qFormat/>
+    <w:rPr>
+      <w:u w:val="none"/>
+    </w:rPr>
+  </w:style>
+  <w:style w:type="character" w:styleId="ListLabel212">
+    <w:name w:val="ListLabel 212"/>
+    <w:qFormat/>
+    <w:rPr>
+      <w:u w:val="none"/>
+    </w:rPr>
+  </w:style>
+  <w:style w:type="character" w:styleId="ListLabel213">
+    <w:name w:val="ListLabel 213"/>
+    <w:qFormat/>
+    <w:rPr>
+      <w:rFonts w:ascii="Times New Roman" w:hAnsi="Times New Roman" w:cs="Calibri"/>
+      <w:b/>
+      <w:sz w:val="24"/>
+    </w:rPr>
+  </w:style>
+  <w:style w:type="character" w:styleId="ListLabel214">
+    <w:name w:val="ListLabel 214"/>
+    <w:qFormat/>
+    <w:rPr>
+      <w:rFonts w:ascii="Times New Roman" w:hAnsi="Times New Roman" w:cs="Courier New"/>
+      <w:sz w:val="24"/>
+    </w:rPr>
+  </w:style>
+  <w:style w:type="character" w:styleId="ListLabel215">
+    <w:name w:val="ListLabel 215"/>
+    <w:qFormat/>
+    <w:rPr>
+      <w:rFonts w:ascii="Times New Roman" w:hAnsi="Times New Roman" w:cs="Noto Sans Symbols"/>
+      <w:sz w:val="24"/>
+    </w:rPr>
+  </w:style>
+  <w:style w:type="character" w:styleId="ListLabel216">
+    <w:name w:val="ListLabel 216"/>
+    <w:qFormat/>
+    <w:rPr>
+      <w:rFonts w:cs="Noto Sans Symbols"/>
+    </w:rPr>
+  </w:style>
+  <w:style w:type="character" w:styleId="ListLabel217">
+    <w:name w:val="ListLabel 217"/>
+    <w:qFormat/>
+    <w:rPr>
+      <w:rFonts w:cs="Courier New"/>
+    </w:rPr>
+  </w:style>
+  <w:style w:type="character" w:styleId="ListLabel218">
+    <w:name w:val="ListLabel 218"/>
+    <w:qFormat/>
+    <w:rPr>
+      <w:rFonts w:cs="Noto Sans Symbols"/>
+    </w:rPr>
+  </w:style>
+  <w:style w:type="character" w:styleId="ListLabel219">
+    <w:name w:val="ListLabel 219"/>
+    <w:qFormat/>
+    <w:rPr>
+      <w:rFonts w:cs="Noto Sans Symbols"/>
+    </w:rPr>
+  </w:style>
+  <w:style w:type="character" w:styleId="ListLabel220">
+    <w:name w:val="ListLabel 220"/>
+    <w:qFormat/>
+    <w:rPr>
+      <w:rFonts w:cs="OpenSymbol"/>
+    </w:rPr>
+  </w:style>
+  <w:style w:type="character" w:styleId="ListLabel221">
+    <w:name w:val="ListLabel 221"/>
+    <w:qFormat/>
+    <w:rPr>
+      <w:rFonts w:cs="Noto Sans Symbols"/>
+    </w:rPr>
+  </w:style>
+  <w:style w:type="character" w:styleId="ListLabel222">
+    <w:name w:val="ListLabel 222"/>
+    <w:qFormat/>
+    <w:rPr>
+      <w:rFonts w:ascii="Times New Roman" w:hAnsi="Times New Roman" w:eastAsia="Times New Roman" w:cs="Times New Roman"/>
+      <w:sz w:val="24"/>
+      <w:szCs w:val="24"/>
+    </w:rPr>
+  </w:style>
   <w:style w:type="paragraph" w:styleId="Style11">
     <w:name w:val="Заголовок"/>
     <w:basedOn w:val="Normal"/>
@@ -7202,7 +7485,7 @@
       <w:lang w:val="uk" w:eastAsia="zh-CN" w:bidi="hi-IN"/>
     </w:rPr>
   </w:style>
-  <w:style w:type="paragraph" w:styleId="Normal1">
+  <w:style w:type="paragraph" w:styleId="LOnormal3">
     <w:name w:val="LO-normal3"/>
     <w:qFormat/>
     <w:pPr>

</xml_diff>